<commit_message>
Mise en place des répertoires nécessaires à l'application : 	client avec les fichiers de leaflet ; client/images (avec les images des POIs) ; et client/flags (avec les images des drapeaux).
(Voir 4. Suite des opérations dans le TD 4)
</commit_message>
<xml_diff>
--- a/Aides/Aide_TERMINAL_DE_COMMANDE.docx
+++ b/Aides/Aide_TERMINAL_DE_COMMANDE.docx
@@ -415,51 +415,63 @@
         <w:rPr>
           <w:rStyle w:val="MachinecrireHTML"/>
           <w:rFonts w:eastAsiaTheme="minorHAnsi"/>
-        </w:rPr>
-      </w:pPr>
-      <w:proofErr w:type="gramStart"/>
-      <w:r>
-        <w:rPr>
-          <w:rStyle w:val="MachinecrireHTML"/>
-          <w:rFonts w:eastAsiaTheme="minorHAnsi"/>
-        </w:rPr>
-        <w:t>git</w:t>
-      </w:r>
-      <w:proofErr w:type="gramEnd"/>
-      <w:r>
-        <w:rPr>
-          <w:rStyle w:val="MachinecrireHTML"/>
-          <w:rFonts w:eastAsiaTheme="minorHAnsi"/>
-        </w:rPr>
-        <w:t xml:space="preserve"> pull </w:t>
-      </w:r>
-      <w:proofErr w:type="spellStart"/>
-      <w:r>
-        <w:rPr>
-          <w:rStyle w:val="MachinecrireHTML"/>
-          <w:rFonts w:eastAsiaTheme="minorHAnsi"/>
-        </w:rPr>
-        <w:t>origin</w:t>
-      </w:r>
-      <w:proofErr w:type="spellEnd"/>
-      <w:r>
-        <w:rPr>
-          <w:rStyle w:val="MachinecrireHTML"/>
-          <w:rFonts w:eastAsiaTheme="minorHAnsi"/>
-        </w:rPr>
-        <w:t xml:space="preserve"> master</w:t>
-      </w:r>
-    </w:p>
-    <w:p>
-      <w:pPr>
-        <w:jc w:val="both"/>
-        <w:rPr>
-          <w:rStyle w:val="MachinecrireHTML"/>
-          <w:rFonts w:eastAsiaTheme="minorHAnsi"/>
-        </w:rPr>
-      </w:pPr>
-    </w:p>
-    <w:p>
+          <w:lang w:val="en-GB"/>
+        </w:rPr>
+      </w:pPr>
+      <w:r>
+        <w:rPr>
+          <w:rStyle w:val="MachinecrireHTML"/>
+          <w:rFonts w:eastAsiaTheme="minorHAnsi"/>
+          <w:lang w:val="en-GB"/>
+        </w:rPr>
+        <w:t>git pull origin master</w:t>
+      </w:r>
+    </w:p>
+    <w:p>
+      <w:pPr>
+        <w:jc w:val="both"/>
+        <w:rPr>
+          <w:rStyle w:val="MachinecrireHTML"/>
+          <w:rFonts w:eastAsiaTheme="minorHAnsi"/>
+          <w:lang w:val="en-GB"/>
+        </w:rPr>
+      </w:pPr>
+    </w:p>
+    <w:p>
+      <w:pPr>
+        <w:jc w:val="center"/>
+        <w:rPr>
+          <w:rFonts w:ascii="Source Sans Pro Light" w:hAnsi="Source Sans Pro Light"/>
+          <w:sz w:val="28"/>
+          <w:szCs w:val="28"/>
+        </w:rPr>
+      </w:pPr>
+      <w:r>
+        <w:rPr>
+          <w:rFonts w:ascii="Source Sans Pro Light" w:hAnsi="Source Sans Pro Light"/>
+          <w:sz w:val="28"/>
+          <w:szCs w:val="28"/>
+        </w:rPr>
+        <w:t xml:space="preserve">MAIS </w:t>
+      </w:r>
+      <w:r>
+        <w:rPr>
+          <w:rFonts w:ascii="Source Sans Pro Light" w:hAnsi="Source Sans Pro Light"/>
+          <w:b/>
+          <w:bCs/>
+          <w:sz w:val="28"/>
+          <w:szCs w:val="28"/>
+        </w:rPr>
+        <w:t>GIT GUI</w:t>
+      </w:r>
+      <w:r>
+        <w:rPr>
+          <w:rFonts w:ascii="Source Sans Pro Light" w:hAnsi="Source Sans Pro Light"/>
+          <w:sz w:val="28"/>
+          <w:szCs w:val="28"/>
+        </w:rPr>
+        <w:t xml:space="preserve"> EST AUSSI FACILE A UTILISER POUR INDEXER, COMMITER, POUSSER OU RECUPERER DES COMMITS</w:t>
+      </w:r>
       <w:bookmarkStart w:id="0" w:name="_GoBack"/>
       <w:bookmarkEnd w:id="0"/>
     </w:p>

</xml_diff>